<commit_message>
modified the temperature program word doc
</commit_message>
<xml_diff>
--- a/Ahmed_Ch2_WrritenAssignment.docx
+++ b/Ahmed_Ch2_WrritenAssignment.docx
@@ -43,13 +43,8 @@
           <w:numId w:val="1"/>
         </w:numPr>
       </w:pPr>
-      <w:proofErr w:type="gramStart"/>
-      <w:r>
-        <w:t>E.g.</w:t>
-      </w:r>
-      <w:proofErr w:type="gramEnd"/>
-      <w:r>
-        <w:t xml:space="preserve"> var x=5; var y=7</w:t>
+      <w:r>
+        <w:t>E.g. var x=5; var y=7</w:t>
       </w:r>
     </w:p>
     <w:p>
@@ -60,13 +55,8 @@
           <w:numId w:val="1"/>
         </w:numPr>
       </w:pPr>
-      <w:proofErr w:type="gramStart"/>
-      <w:r>
-        <w:t>Console.log(</w:t>
-      </w:r>
-      <w:proofErr w:type="gramEnd"/>
-      <w:r>
-        <w:t>x&lt;y &amp;&amp; x==5) =&gt; This statement should return true.</w:t>
+      <w:r>
+        <w:t>Console.log(x&lt;y &amp;&amp; x==5) =&gt; This statement should return true.</w:t>
       </w:r>
     </w:p>
     <w:p>
@@ -189,13 +179,8 @@
           <w:numId w:val="1"/>
         </w:numPr>
       </w:pPr>
-      <w:proofErr w:type="gramStart"/>
-      <w:r>
-        <w:t>E.g.</w:t>
-      </w:r>
-      <w:proofErr w:type="gramEnd"/>
-      <w:r>
-        <w:t xml:space="preserve"> var x=5; var y=7</w:t>
+      <w:r>
+        <w:t>E.g. var x=5; var y=7</w:t>
       </w:r>
     </w:p>
     <w:p>
@@ -206,13 +191,8 @@
           <w:numId w:val="1"/>
         </w:numPr>
       </w:pPr>
-      <w:proofErr w:type="gramStart"/>
-      <w:r>
-        <w:t>Console.log(</w:t>
-      </w:r>
-      <w:proofErr w:type="gramEnd"/>
-      <w:r>
-        <w:t xml:space="preserve">x&lt;y </w:t>
+      <w:r>
+        <w:t xml:space="preserve">Console.log(x&lt;y </w:t>
       </w:r>
       <w:r>
         <w:t>||</w:t>
@@ -407,14 +387,9 @@
           <w:numId w:val="1"/>
         </w:numPr>
       </w:pPr>
-      <w:proofErr w:type="gramStart"/>
       <w:r>
         <w:lastRenderedPageBreak/>
-        <w:t>Of course</w:t>
-      </w:r>
-      <w:proofErr w:type="gramEnd"/>
-      <w:r>
-        <w:t xml:space="preserve"> the digits after the decimal point should be infinity because it is considered to be irrational number</w:t>
+        <w:t>Of course the digits after the decimal point should be infinity because it is considered to be irrational number</w:t>
       </w:r>
     </w:p>
     <w:p>
@@ -429,18 +404,10 @@
         <w:t xml:space="preserve">Now to get a digit w/n 1 and 100 interval, we will need to </w:t>
       </w:r>
       <w:r>
-        <w:t xml:space="preserve">put into consideration </w:t>
-      </w:r>
-      <w:proofErr w:type="gramStart"/>
-      <w:r>
-        <w:t xml:space="preserve">that </w:t>
-      </w:r>
-      <w:r>
-        <w:t xml:space="preserve"> the</w:t>
-      </w:r>
-      <w:proofErr w:type="gramEnd"/>
-      <w:r>
-        <w:t xml:space="preserve"> numbers from 1 to 100 are integers so there is no decimal should be there.</w:t>
+        <w:t xml:space="preserve">put into consideration that </w:t>
+      </w:r>
+      <w:r>
+        <w:t xml:space="preserve"> the numbers from 1 to 100 are integers so there is no decimal should be there.</w:t>
       </w:r>
     </w:p>
     <w:p>
@@ -650,15 +617,7 @@
         </w:numPr>
       </w:pPr>
       <w:r>
-        <w:t>I genuinely never tried it, but I used the “Battleship Assignment</w:t>
-      </w:r>
-      <w:proofErr w:type="gramStart"/>
-      <w:r>
-        <w:t>”</w:t>
-      </w:r>
-      <w:proofErr w:type="gramEnd"/>
-      <w:r>
-        <w:t xml:space="preserve"> and I used the variable “guess” since it was not initialized.</w:t>
+        <w:t>I genuinely never tried it, but I used the “Battleship Assignment” and I used the variable “guess” since it was not initialized.</w:t>
       </w:r>
     </w:p>
     <w:p>
@@ -708,13 +667,8 @@
           <w:numId w:val="1"/>
         </w:numPr>
       </w:pPr>
-      <w:proofErr w:type="gramStart"/>
-      <w:r>
-        <w:t>So</w:t>
-      </w:r>
-      <w:proofErr w:type="gramEnd"/>
-      <w:r>
-        <w:t xml:space="preserve"> after looking at the console, I saw that not initialized variables should return value of undefined.</w:t>
+      <w:r>
+        <w:t>So after looking at the console, I saw that not initialized variables should return value of undefined.</w:t>
       </w:r>
     </w:p>
     <w:p>
@@ -781,31 +735,19 @@
         </w:numPr>
       </w:pPr>
       <w:r>
-        <w:t xml:space="preserve">Based on chapter 2 and specially in the battleship assignment, you can take input from a user using the </w:t>
-      </w:r>
-      <w:proofErr w:type="gramStart"/>
-      <w:r>
-        <w:t>prompt(</w:t>
-      </w:r>
-      <w:proofErr w:type="gramEnd"/>
-      <w:r>
-        <w:t>) function.</w:t>
-      </w:r>
-    </w:p>
-    <w:p>
-      <w:pPr>
-        <w:pStyle w:val="ListParagraph"/>
-        <w:numPr>
-          <w:ilvl w:val="1"/>
-          <w:numId w:val="1"/>
-        </w:numPr>
-      </w:pPr>
-      <w:r>
-        <w:t xml:space="preserve">E.g. </w:t>
-      </w:r>
-      <w:proofErr w:type="gramStart"/>
-      <w:r>
-        <w:t>prompt(</w:t>
+        <w:t>Based on chapter 2 and specially in the battleship assignment, you can take input from a user using the prompt() function.</w:t>
+      </w:r>
+    </w:p>
+    <w:p>
+      <w:pPr>
+        <w:pStyle w:val="ListParagraph"/>
+        <w:numPr>
+          <w:ilvl w:val="1"/>
+          <w:numId w:val="1"/>
+        </w:numPr>
+      </w:pPr>
+      <w:r>
+        <w:t>E.g. prompt(</w:t>
       </w:r>
       <w:r>
         <w:t xml:space="preserve"> </w:t>
@@ -813,34 +755,23 @@
       <w:r>
         <w:t>“</w:t>
       </w:r>
-      <w:proofErr w:type="gramEnd"/>
       <w:r>
         <w:t>React, aim, fire! (enter a number from 0-6)</w:t>
       </w:r>
-      <w:proofErr w:type="gramStart"/>
       <w:r>
         <w:t>” )</w:t>
       </w:r>
-      <w:proofErr w:type="gramEnd"/>
-    </w:p>
-    <w:p>
-      <w:pPr>
-        <w:pStyle w:val="ListParagraph"/>
-        <w:numPr>
-          <w:ilvl w:val="1"/>
-          <w:numId w:val="1"/>
-        </w:numPr>
-      </w:pPr>
-      <w:r>
-        <w:t xml:space="preserve">This line is a bit away from chapter </w:t>
-      </w:r>
-      <w:proofErr w:type="gramStart"/>
-      <w:r>
-        <w:t>2</w:t>
-      </w:r>
-      <w:proofErr w:type="gramEnd"/>
-      <w:r>
-        <w:t xml:space="preserve"> but you can get user input by using &lt;input /&gt; tag </w:t>
+    </w:p>
+    <w:p>
+      <w:pPr>
+        <w:pStyle w:val="ListParagraph"/>
+        <w:numPr>
+          <w:ilvl w:val="1"/>
+          <w:numId w:val="1"/>
+        </w:numPr>
+      </w:pPr>
+      <w:r>
+        <w:t xml:space="preserve">This line is a bit away from chapter 2 but you can get user input by using &lt;input /&gt; tag </w:t>
       </w:r>
       <w:r>
         <w:t>by</w:t>
@@ -858,15 +789,7 @@
         </w:numPr>
       </w:pPr>
       <w:r>
-        <w:t xml:space="preserve">Thank </w:t>
-      </w:r>
-      <w:proofErr w:type="gramStart"/>
-      <w:r>
-        <w:t>you Dr. Ian</w:t>
-      </w:r>
-      <w:proofErr w:type="gramEnd"/>
-      <w:r>
-        <w:t xml:space="preserve"> for your advise in the email though, the response to this question could’ve been in only 1 line but I’m still learning and will always learn </w:t>
+        <w:t xml:space="preserve">Thank you Dr. Ian for your advise in the email though, the response to this question could’ve been in only 1 line but I’m still learning and will always learn </w:t>
       </w:r>
       <w:r>
         <w:rPr>
@@ -912,15 +835,7 @@
         </w:numPr>
       </w:pPr>
       <w:r>
-        <w:t xml:space="preserve">The use of (=) is only when I assign a value to a specific variable (e.g. var x = 2) which means that the value of </w:t>
-      </w:r>
-      <w:proofErr w:type="gramStart"/>
-      <w:r>
-        <w:t>x  is</w:t>
-      </w:r>
-      <w:proofErr w:type="gramEnd"/>
-      <w:r>
-        <w:t xml:space="preserve"> 2</w:t>
+        <w:t>The use of (=) is only when I assign a value to a specific variable (e.g. var x = 2) which means that the value of x  is 2</w:t>
       </w:r>
     </w:p>
     <w:p>
@@ -947,15 +862,7 @@
         </w:numPr>
       </w:pPr>
       <w:r>
-        <w:t>E.g. var x=</w:t>
-      </w:r>
-      <w:proofErr w:type="gramStart"/>
-      <w:r>
-        <w:t>2;  if</w:t>
-      </w:r>
-      <w:proofErr w:type="gramEnd"/>
-      <w:r>
-        <w:t>(x==2){console.log(true)} else {console.log(false)}</w:t>
+        <w:t>E.g. var x=2;  if(x==2){console.log(true)} else {console.log(false)}</w:t>
       </w:r>
     </w:p>
     <w:p/>
@@ -1028,13 +935,8 @@
         <w:ind w:left="2160"/>
       </w:pPr>
       <w:r>
-        <w:t xml:space="preserve">      Console.log(true</w:t>
-      </w:r>
-      <w:proofErr w:type="gramStart"/>
-      <w:r>
-        <w:t>);</w:t>
-      </w:r>
-      <w:proofErr w:type="gramEnd"/>
+        <w:t xml:space="preserve">      Console.log(true);</w:t>
+      </w:r>
     </w:p>
     <w:p>
       <w:pPr>
@@ -1083,13 +985,8 @@
           <w:numId w:val="1"/>
         </w:numPr>
       </w:pPr>
-      <w:proofErr w:type="gramStart"/>
-      <w:r>
-        <w:t>If(</w:t>
-      </w:r>
-      <w:proofErr w:type="gramEnd"/>
-      <w:r>
-        <w:t>x==5 &amp;&amp; y==9) {</w:t>
+      <w:r>
+        <w:t>If(x==5 &amp;&amp; y==9) {</w:t>
       </w:r>
     </w:p>
     <w:p>
@@ -1098,13 +995,8 @@
         <w:ind w:left="2160"/>
       </w:pPr>
       <w:r>
-        <w:t>Console.log(true</w:t>
-      </w:r>
-      <w:proofErr w:type="gramStart"/>
-      <w:r>
-        <w:t>);</w:t>
-      </w:r>
-      <w:proofErr w:type="gramEnd"/>
+        <w:t>Console.log(true);</w:t>
+      </w:r>
     </w:p>
     <w:p>
       <w:pPr>
@@ -1161,13 +1053,8 @@
         </w:numPr>
       </w:pPr>
       <w:r>
-        <w:t xml:space="preserve">Example: var x = </w:t>
-      </w:r>
-      <w:proofErr w:type="gramStart"/>
-      <w:r>
-        <w:t>7;</w:t>
-      </w:r>
-      <w:proofErr w:type="gramEnd"/>
+        <w:t>Example: var x = 7;</w:t>
+      </w:r>
     </w:p>
     <w:p>
       <w:pPr>
@@ -1178,13 +1065,8 @@
         </w:numPr>
       </w:pPr>
       <w:r>
-        <w:t>If(x==</w:t>
-      </w:r>
-      <w:proofErr w:type="gramStart"/>
-      <w:r>
-        <w:t>2){</w:t>
-      </w:r>
-      <w:proofErr w:type="gramEnd"/>
+        <w:t>If(x==2){</w:t>
+      </w:r>
     </w:p>
     <w:p>
       <w:pPr>
@@ -1192,16 +1074,11 @@
         <w:ind w:left="2160"/>
       </w:pPr>
       <w:r>
-        <w:t>Console.log(true</w:t>
-      </w:r>
-      <w:proofErr w:type="gramStart"/>
-      <w:r>
-        <w:t>)</w:t>
+        <w:t>Console.log(true)</w:t>
       </w:r>
       <w:r>
         <w:t>;</w:t>
       </w:r>
-      <w:proofErr w:type="gramEnd"/>
     </w:p>
     <w:p>
       <w:pPr>
@@ -1218,16 +1095,11 @@
         <w:ind w:left="2160"/>
       </w:pPr>
       <w:r>
-        <w:t xml:space="preserve"> Console.log(true</w:t>
-      </w:r>
-      <w:proofErr w:type="gramStart"/>
-      <w:r>
-        <w:t>)</w:t>
+        <w:t xml:space="preserve"> Console.log(true)</w:t>
       </w:r>
       <w:r>
         <w:t>;</w:t>
       </w:r>
-      <w:proofErr w:type="gramEnd"/>
     </w:p>
     <w:p>
       <w:pPr>
@@ -1244,16 +1116,11 @@
         <w:ind w:left="2160"/>
       </w:pPr>
       <w:r>
-        <w:t xml:space="preserve"> Console.log(false</w:t>
-      </w:r>
-      <w:proofErr w:type="gramStart"/>
-      <w:r>
-        <w:t>)</w:t>
+        <w:t xml:space="preserve"> Console.log(false)</w:t>
       </w:r>
       <w:r>
         <w:t>;</w:t>
       </w:r>
-      <w:proofErr w:type="gramEnd"/>
     </w:p>
     <w:p>
       <w:pPr>
@@ -1287,13 +1154,8 @@
           <w:numId w:val="1"/>
         </w:numPr>
       </w:pPr>
-      <w:proofErr w:type="gramStart"/>
-      <w:r>
-        <w:t>If(</w:t>
-      </w:r>
-      <w:proofErr w:type="gramEnd"/>
-      <w:r>
-        <w:t>x==2 || x==7) {</w:t>
+      <w:r>
+        <w:t>If(x==2 || x==7) {</w:t>
       </w:r>
     </w:p>
     <w:p>
@@ -1302,16 +1164,11 @@
         <w:ind w:left="2160"/>
       </w:pPr>
       <w:r>
-        <w:t>Console.log(true</w:t>
-      </w:r>
-      <w:proofErr w:type="gramStart"/>
-      <w:r>
-        <w:t>)</w:t>
+        <w:t>Console.log(true)</w:t>
       </w:r>
       <w:r>
         <w:t>;</w:t>
       </w:r>
-      <w:proofErr w:type="gramEnd"/>
     </w:p>
     <w:p>
       <w:pPr>
@@ -1328,16 +1185,11 @@
         <w:ind w:left="2160"/>
       </w:pPr>
       <w:r>
-        <w:t xml:space="preserve"> Console.log(false</w:t>
-      </w:r>
-      <w:proofErr w:type="gramStart"/>
-      <w:r>
-        <w:t>)</w:t>
+        <w:t xml:space="preserve"> Console.log(false)</w:t>
       </w:r>
       <w:r>
         <w:t>;</w:t>
       </w:r>
-      <w:proofErr w:type="gramEnd"/>
     </w:p>
     <w:p>
       <w:pPr>
@@ -1443,7 +1295,21 @@
         </w:numPr>
       </w:pPr>
       <w:r>
-        <w:t>Here is a Github repository for the program ().</w:t>
+        <w:t>Here is a Github repository for the program (</w:t>
+      </w:r>
+      <w:hyperlink r:id="rId10" w:history="1">
+        <w:r>
+          <w:rPr>
+            <w:rStyle w:val="Hyperlink"/>
+          </w:rPr>
+          <w:t>https://github.com/AhmedAbdelRazak/RCC/tree/master/TemperatureProg</w:t>
+        </w:r>
+      </w:hyperlink>
+      <w:r>
+        <w:t>).</w:t>
+      </w:r>
+      <w:r>
+        <w:t xml:space="preserve"> </w:t>
       </w:r>
     </w:p>
     <w:p>
@@ -1464,7 +1330,7 @@
                     <pic:cNvPicPr/>
                   </pic:nvPicPr>
                   <pic:blipFill>
-                    <a:blip r:embed="rId10"/>
+                    <a:blip r:embed="rId11"/>
                     <a:stretch>
                       <a:fillRect/>
                     </a:stretch>
@@ -1506,7 +1372,6 @@
         </w:numPr>
       </w:pPr>
       <w:r>
-        <w:lastRenderedPageBreak/>
         <w:t>I</w:t>
       </w:r>
       <w:r>
@@ -1531,7 +1396,7 @@
                     <pic:cNvPicPr/>
                   </pic:nvPicPr>
                   <pic:blipFill>
-                    <a:blip r:embed="rId11"/>
+                    <a:blip r:embed="rId12"/>
                     <a:stretch>
                       <a:fillRect/>
                     </a:stretch>
@@ -2096,6 +1961,29 @@
       <w:contextualSpacing/>
     </w:pPr>
   </w:style>
+  <w:style w:type="character" w:styleId="Hyperlink">
+    <w:name w:val="Hyperlink"/>
+    <w:basedOn w:val="DefaultParagraphFont"/>
+    <w:uiPriority w:val="99"/>
+    <w:unhideWhenUsed/>
+    <w:rsid w:val="00C648A5"/>
+    <w:rPr>
+      <w:color w:val="0563C1" w:themeColor="hyperlink"/>
+      <w:u w:val="single"/>
+    </w:rPr>
+  </w:style>
+  <w:style w:type="character" w:styleId="UnresolvedMention">
+    <w:name w:val="Unresolved Mention"/>
+    <w:basedOn w:val="DefaultParagraphFont"/>
+    <w:uiPriority w:val="99"/>
+    <w:semiHidden/>
+    <w:unhideWhenUsed/>
+    <w:rsid w:val="00C648A5"/>
+    <w:rPr>
+      <w:color w:val="605E5C"/>
+      <w:shd w:val="clear" w:color="auto" w:fill="E1DFDD"/>
+    </w:rPr>
+  </w:style>
 </w:styles>
 </file>
 

</xml_diff>